<commit_message>
Parte del metodo de la ingenieria que faltaba
</commit_message>
<xml_diff>
--- a/Documentation/Metodo de la ingenieria.docx
+++ b/Documentation/Metodo de la ingenieria.docx
@@ -1,6 +1,6 @@
 
 <file path=word/document.xml><?xml version="1.0" encoding="utf-8"?>
-<w:document xmlns:wpc="http://schemas.microsoft.com/office/word/2010/wordprocessingCanvas" xmlns:cx="http://schemas.microsoft.com/office/drawing/2014/chartex" xmlns:cx1="http://schemas.microsoft.com/office/drawing/2015/9/8/chartex" xmlns:cx2="http://schemas.microsoft.com/office/drawing/2015/10/21/chartex" xmlns:cx3="http://schemas.microsoft.com/office/drawing/2016/5/9/chartex" xmlns:cx4="http://schemas.microsoft.com/office/drawing/2016/5/10/chartex" xmlns:cx5="http://schemas.microsoft.com/office/drawing/2016/5/11/chartex" xmlns:cx6="http://schemas.microsoft.com/office/drawing/2016/5/12/chartex" xmlns:cx7="http://schemas.microsoft.com/office/drawing/2016/5/13/chartex" xmlns:cx8="http://schemas.microsoft.com/office/drawing/2016/5/14/chartex" xmlns:mc="http://schemas.openxmlformats.org/markup-compatibility/2006" xmlns:aink="http://schemas.microsoft.com/office/drawing/2016/ink" xmlns:am3d="http://schemas.microsoft.com/office/drawing/2017/model3d" xmlns:o="urn:schemas-microsoft-com:office:office" xmlns:r="http://schemas.openxmlformats.org/officeDocument/2006/relationships" xmlns:m="http://schemas.openxmlformats.org/officeDocument/2006/math" xmlns:v="urn:schemas-microsoft-com:vml" xmlns:wp14="http://schemas.microsoft.com/office/word/2010/wordprocessingDrawing" xmlns:wp="http://schemas.openxmlformats.org/drawingml/2006/wordprocessingDrawing" xmlns:w10="urn:schemas-microsoft-com:office:word" xmlns:w="http://schemas.openxmlformats.org/wordprocessingml/2006/main" xmlns:w14="http://schemas.microsoft.com/office/word/2010/wordml" xmlns:w15="http://schemas.microsoft.com/office/word/2012/wordml" xmlns:w16cid="http://schemas.microsoft.com/office/word/2016/wordml/cid" xmlns:w16se="http://schemas.microsoft.com/office/word/2015/wordml/symex" xmlns:wpg="http://schemas.microsoft.com/office/word/2010/wordprocessingGroup" xmlns:wpi="http://schemas.microsoft.com/office/word/2010/wordprocessingInk" xmlns:wne="http://schemas.microsoft.com/office/word/2006/wordml" xmlns:wps="http://schemas.microsoft.com/office/word/2010/wordprocessingShape" mc:Ignorable="w14 w15 w16se w16cid wp14">
+<w:document xmlns:wpc="http://schemas.microsoft.com/office/word/2010/wordprocessingCanvas" xmlns:cx="http://schemas.microsoft.com/office/drawing/2014/chartex" xmlns:mc="http://schemas.openxmlformats.org/markup-compatibility/2006" xmlns:o="urn:schemas-microsoft-com:office:office" xmlns:r="http://schemas.openxmlformats.org/officeDocument/2006/relationships" xmlns:m="http://schemas.openxmlformats.org/officeDocument/2006/math" xmlns:v="urn:schemas-microsoft-com:vml" xmlns:wp14="http://schemas.microsoft.com/office/word/2010/wordprocessingDrawing" xmlns:wp="http://schemas.openxmlformats.org/drawingml/2006/wordprocessingDrawing" xmlns:w10="urn:schemas-microsoft-com:office:word" xmlns:w="http://schemas.openxmlformats.org/wordprocessingml/2006/main" xmlns:w14="http://schemas.microsoft.com/office/word/2010/wordml" xmlns:w15="http://schemas.microsoft.com/office/word/2012/wordml" xmlns:w16se="http://schemas.microsoft.com/office/word/2015/wordml/symex" xmlns:wpg="http://schemas.microsoft.com/office/word/2010/wordprocessingGroup" xmlns:wpi="http://schemas.microsoft.com/office/word/2010/wordprocessingInk" xmlns:wne="http://schemas.microsoft.com/office/word/2006/wordml" xmlns:wps="http://schemas.microsoft.com/office/word/2010/wordprocessingShape" mc:Ignorable="w14 w15 w16se wp14">
   <w:body>
     <w:p>
       <w:pPr>
@@ -1125,25 +1125,7 @@
                 <w:sz w:val="24"/>
                 <w:lang w:val="es-CO"/>
               </w:rPr>
-              <w:t xml:space="preserve">suarios que coinciden por </w:t>
-            </w:r>
-            <w:proofErr w:type="gramStart"/>
-            <w:r>
-              <w:rPr>
-                <w:rFonts w:ascii="Arial" w:hAnsi="Arial" w:cs="Arial"/>
-                <w:sz w:val="24"/>
-                <w:lang w:val="es-CO"/>
-              </w:rPr>
-              <w:t>arroba(</w:t>
-            </w:r>
-            <w:proofErr w:type="gramEnd"/>
-            <w:r>
-              <w:rPr>
-                <w:rFonts w:ascii="Arial" w:hAnsi="Arial" w:cs="Arial"/>
-                <w:sz w:val="24"/>
-                <w:lang w:val="es-CO"/>
-              </w:rPr>
-              <w:t>@)</w:t>
+              <w:t>suarios que coinciden por arroba(@)</w:t>
             </w:r>
             <w:r>
               <w:rPr>
@@ -1238,25 +1220,7 @@
                 <w:sz w:val="24"/>
                 <w:lang w:val="es-CO"/>
               </w:rPr>
-              <w:t xml:space="preserve">conectados por los </w:t>
-            </w:r>
-            <w:proofErr w:type="gramStart"/>
-            <w:r>
-              <w:rPr>
-                <w:rFonts w:ascii="Arial" w:hAnsi="Arial" w:cs="Arial"/>
-                <w:sz w:val="24"/>
-                <w:lang w:val="es-CO"/>
-              </w:rPr>
-              <w:t>mismos arrobas</w:t>
-            </w:r>
-            <w:proofErr w:type="gramEnd"/>
-            <w:r>
-              <w:rPr>
-                <w:rFonts w:ascii="Arial" w:hAnsi="Arial" w:cs="Arial"/>
-                <w:sz w:val="24"/>
-                <w:lang w:val="es-CO"/>
-              </w:rPr>
-              <w:t>.</w:t>
+              <w:t>conectados por los mismos arrobas.</w:t>
             </w:r>
           </w:p>
         </w:tc>
@@ -1384,16 +1348,7 @@
                 <w:sz w:val="24"/>
                 <w:lang w:val="es-CO"/>
               </w:rPr>
-              <w:t xml:space="preserve">Listado de los usuarios que comparten </w:t>
-            </w:r>
-            <w:proofErr w:type="gramStart"/>
-            <w:r>
-              <w:rPr>
-                <w:rFonts w:ascii="Arial" w:hAnsi="Arial" w:cs="Arial"/>
-                <w:sz w:val="24"/>
-                <w:lang w:val="es-CO"/>
-              </w:rPr>
-              <w:t>mismo</w:t>
+              <w:t>Listado de los usuarios que comparten mismo</w:t>
             </w:r>
             <w:r>
               <w:rPr>
@@ -1417,16 +1372,7 @@
                 <w:sz w:val="24"/>
                 <w:lang w:val="es-CO"/>
               </w:rPr>
-              <w:t>arrobas</w:t>
-            </w:r>
-            <w:proofErr w:type="gramEnd"/>
-            <w:r>
-              <w:rPr>
-                <w:rFonts w:ascii="Arial" w:hAnsi="Arial" w:cs="Arial"/>
-                <w:sz w:val="24"/>
-                <w:lang w:val="es-CO"/>
-              </w:rPr>
-              <w:t>.</w:t>
+              <w:t>arrobas.</w:t>
             </w:r>
           </w:p>
         </w:tc>
@@ -1666,23 +1612,13 @@
                 <w:lang w:val="es-CO"/>
               </w:rPr>
             </w:pPr>
-            <w:proofErr w:type="gramStart"/>
-            <w:r>
-              <w:rPr>
-                <w:rFonts w:ascii="Arial" w:hAnsi="Arial" w:cs="Arial"/>
-                <w:sz w:val="24"/>
-                <w:lang w:val="es-CO"/>
-              </w:rPr>
-              <w:t>Puntaje a buscar</w:t>
-            </w:r>
-            <w:proofErr w:type="gramEnd"/>
-            <w:r>
-              <w:rPr>
-                <w:rFonts w:ascii="Arial" w:hAnsi="Arial" w:cs="Arial"/>
-                <w:sz w:val="24"/>
-                <w:lang w:val="es-CO"/>
-              </w:rPr>
-              <w:t>, categoría y usuario de inicio</w:t>
+            <w:r>
+              <w:rPr>
+                <w:rFonts w:ascii="Arial" w:hAnsi="Arial" w:cs="Arial"/>
+                <w:sz w:val="24"/>
+                <w:lang w:val="es-CO"/>
+              </w:rPr>
+              <w:t>Puntaje a buscar, categoría y usuario de inicio</w:t>
             </w:r>
             <w:r>
               <w:rPr>
@@ -2484,7 +2420,15 @@
       </w:r>
       <w:proofErr w:type="spellEnd"/>
       <w:r>
-        <w:t xml:space="preserve"> Kogan.</w:t>
+        <w:t xml:space="preserve"> </w:t>
+      </w:r>
+      <w:proofErr w:type="spellStart"/>
+      <w:r>
+        <w:t>Kogan</w:t>
+      </w:r>
+      <w:proofErr w:type="spellEnd"/>
+      <w:r>
+        <w:t>.</w:t>
       </w:r>
     </w:p>
     <w:p>
@@ -2566,6 +2510,7 @@
       <w:r>
         <w:rPr>
           <w:noProof/>
+          <w:lang w:eastAsia="es-CO"/>
         </w:rPr>
         <w:drawing>
           <wp:anchor distT="0" distB="0" distL="114300" distR="114300" simplePos="0" relativeHeight="251658240" behindDoc="0" locked="0" layoutInCell="1" allowOverlap="1" wp14:anchorId="1E4D6E54" wp14:editId="3D10B9BC">
@@ -3299,6 +3244,190 @@
           <w:b/>
         </w:rPr>
       </w:pPr>
+    </w:p>
+    <w:p>
+      <w:r>
+        <w:t>Se opta por usar la opción 3 (</w:t>
+      </w:r>
+      <w:r>
+        <w:rPr>
+          <w:b/>
+        </w:rPr>
+        <w:t>Representación de los usuarios con listas de adyacencias</w:t>
+      </w:r>
+      <w:r>
+        <w:t>) puesto que el grafo presenta todas las herramientas para cumplir con los requerimientos y se considera como la implementación que va hacer los métodos de manera más eficiente en un menor costo de tiempo.</w:t>
+      </w:r>
+      <w:r>
+        <w:br/>
+        <w:t xml:space="preserve">algunos </w:t>
+      </w:r>
+      <w:proofErr w:type="spellStart"/>
+      <w:r>
+        <w:t>M</w:t>
+      </w:r>
+      <w:r>
+        <w:t>ockups</w:t>
+      </w:r>
+      <w:proofErr w:type="spellEnd"/>
+      <w:r>
+        <w:t xml:space="preserve"> de la interfaz que se espera construir son:</w:t>
+      </w:r>
+      <w:bookmarkStart w:id="0" w:name="_GoBack"/>
+      <w:bookmarkEnd w:id="0"/>
+    </w:p>
+    <w:p>
+      <w:pPr>
+        <w:rPr>
+          <w:b/>
+        </w:rPr>
+      </w:pPr>
+      <w:r>
+        <w:rPr>
+          <w:b/>
+          <w:noProof/>
+          <w:lang w:eastAsia="es-CO"/>
+        </w:rPr>
+        <w:drawing>
+          <wp:anchor distT="0" distB="0" distL="114300" distR="114300" simplePos="0" relativeHeight="251660288" behindDoc="0" locked="0" layoutInCell="1" allowOverlap="1" wp14:anchorId="5CD29B95" wp14:editId="5726F4D1">
+            <wp:simplePos x="0" y="0"/>
+            <wp:positionH relativeFrom="margin">
+              <wp:posOffset>837565</wp:posOffset>
+            </wp:positionH>
+            <wp:positionV relativeFrom="paragraph">
+              <wp:posOffset>3291205</wp:posOffset>
+            </wp:positionV>
+            <wp:extent cx="4152900" cy="2771140"/>
+            <wp:effectExtent l="0" t="0" r="0" b="0"/>
+            <wp:wrapThrough wrapText="bothSides">
+              <wp:wrapPolygon edited="0">
+                <wp:start x="0" y="0"/>
+                <wp:lineTo x="0" y="21382"/>
+                <wp:lineTo x="21501" y="21382"/>
+                <wp:lineTo x="21501" y="0"/>
+                <wp:lineTo x="0" y="0"/>
+              </wp:wrapPolygon>
+            </wp:wrapThrough>
+            <wp:docPr id="3" name="Imagen 3" descr="C:\Users\User\Pictures\Screenshots\Capture.PNG"/>
+            <wp:cNvGraphicFramePr>
+              <a:graphicFrameLocks xmlns:a="http://schemas.openxmlformats.org/drawingml/2006/main" noChangeAspect="1"/>
+            </wp:cNvGraphicFramePr>
+            <a:graphic xmlns:a="http://schemas.openxmlformats.org/drawingml/2006/main">
+              <a:graphicData uri="http://schemas.openxmlformats.org/drawingml/2006/picture">
+                <pic:pic xmlns:pic="http://schemas.openxmlformats.org/drawingml/2006/picture">
+                  <pic:nvPicPr>
+                    <pic:cNvPr id="0" name="Picture 1" descr="C:\Users\User\Pictures\Screenshots\Capture.PNG"/>
+                    <pic:cNvPicPr>
+                      <a:picLocks noChangeAspect="1" noChangeArrowheads="1"/>
+                    </pic:cNvPicPr>
+                  </pic:nvPicPr>
+                  <pic:blipFill>
+                    <a:blip r:embed="rId6">
+                      <a:extLst>
+                        <a:ext uri="{28A0092B-C50C-407E-A947-70E740481C1C}">
+                          <a14:useLocalDpi xmlns:a14="http://schemas.microsoft.com/office/drawing/2010/main" val="0"/>
+                        </a:ext>
+                      </a:extLst>
+                    </a:blip>
+                    <a:srcRect/>
+                    <a:stretch>
+                      <a:fillRect/>
+                    </a:stretch>
+                  </pic:blipFill>
+                  <pic:spPr bwMode="auto">
+                    <a:xfrm>
+                      <a:off x="0" y="0"/>
+                      <a:ext cx="4152900" cy="2771140"/>
+                    </a:xfrm>
+                    <a:prstGeom prst="rect">
+                      <a:avLst/>
+                    </a:prstGeom>
+                    <a:noFill/>
+                    <a:ln>
+                      <a:noFill/>
+                    </a:ln>
+                  </pic:spPr>
+                </pic:pic>
+              </a:graphicData>
+            </a:graphic>
+            <wp14:sizeRelH relativeFrom="margin">
+              <wp14:pctWidth>0</wp14:pctWidth>
+            </wp14:sizeRelH>
+            <wp14:sizeRelV relativeFrom="margin">
+              <wp14:pctHeight>0</wp14:pctHeight>
+            </wp14:sizeRelV>
+          </wp:anchor>
+        </w:drawing>
+      </w:r>
+      <w:r>
+        <w:rPr>
+          <w:noProof/>
+          <w:lang w:eastAsia="es-CO"/>
+        </w:rPr>
+        <w:drawing>
+          <wp:anchor distT="0" distB="0" distL="114300" distR="114300" simplePos="0" relativeHeight="251659264" behindDoc="0" locked="0" layoutInCell="1" allowOverlap="1" wp14:anchorId="0DD1033C" wp14:editId="16F1E11A">
+            <wp:simplePos x="0" y="0"/>
+            <wp:positionH relativeFrom="column">
+              <wp:posOffset>837565</wp:posOffset>
+            </wp:positionH>
+            <wp:positionV relativeFrom="paragraph">
+              <wp:posOffset>173355</wp:posOffset>
+            </wp:positionV>
+            <wp:extent cx="4127500" cy="2992755"/>
+            <wp:effectExtent l="0" t="0" r="6350" b="0"/>
+            <wp:wrapThrough wrapText="bothSides">
+              <wp:wrapPolygon edited="0">
+                <wp:start x="0" y="0"/>
+                <wp:lineTo x="0" y="21449"/>
+                <wp:lineTo x="21534" y="21449"/>
+                <wp:lineTo x="21534" y="0"/>
+                <wp:lineTo x="0" y="0"/>
+              </wp:wrapPolygon>
+            </wp:wrapThrough>
+            <wp:docPr id="2" name="Imagen 2"/>
+            <wp:cNvGraphicFramePr>
+              <a:graphicFrameLocks xmlns:a="http://schemas.openxmlformats.org/drawingml/2006/main" noChangeAspect="1"/>
+            </wp:cNvGraphicFramePr>
+            <a:graphic xmlns:a="http://schemas.openxmlformats.org/drawingml/2006/main">
+              <a:graphicData uri="http://schemas.openxmlformats.org/drawingml/2006/picture">
+                <pic:pic xmlns:pic="http://schemas.openxmlformats.org/drawingml/2006/picture">
+                  <pic:nvPicPr>
+                    <pic:cNvPr id="1" name=""/>
+                    <pic:cNvPicPr/>
+                  </pic:nvPicPr>
+                  <pic:blipFill>
+                    <a:blip r:embed="rId7">
+                      <a:extLst>
+                        <a:ext uri="{28A0092B-C50C-407E-A947-70E740481C1C}">
+                          <a14:useLocalDpi xmlns:a14="http://schemas.microsoft.com/office/drawing/2010/main" val="0"/>
+                        </a:ext>
+                      </a:extLst>
+                    </a:blip>
+                    <a:stretch>
+                      <a:fillRect/>
+                    </a:stretch>
+                  </pic:blipFill>
+                  <pic:spPr>
+                    <a:xfrm>
+                      <a:off x="0" y="0"/>
+                      <a:ext cx="4127500" cy="2992755"/>
+                    </a:xfrm>
+                    <a:prstGeom prst="rect">
+                      <a:avLst/>
+                    </a:prstGeom>
+                  </pic:spPr>
+                </pic:pic>
+              </a:graphicData>
+            </a:graphic>
+            <wp14:sizeRelH relativeFrom="margin">
+              <wp14:pctWidth>0</wp14:pctWidth>
+            </wp14:sizeRelH>
+            <wp14:sizeRelV relativeFrom="margin">
+              <wp14:pctHeight>0</wp14:pctHeight>
+            </wp14:sizeRelV>
+          </wp:anchor>
+        </w:drawing>
+      </w:r>
       <w:r>
         <w:rPr>
           <w:b/>
@@ -3315,8 +3444,176 @@
       <w:r>
         <w:rPr>
           <w:b/>
+          <w:noProof/>
+          <w:lang w:eastAsia="es-CO"/>
         </w:rPr>
         <w:lastRenderedPageBreak/>
+        <w:drawing>
+          <wp:anchor distT="0" distB="0" distL="114300" distR="114300" simplePos="0" relativeHeight="251661312" behindDoc="0" locked="0" layoutInCell="1" allowOverlap="1" wp14:anchorId="4C72E27D" wp14:editId="14839447">
+            <wp:simplePos x="0" y="0"/>
+            <wp:positionH relativeFrom="margin">
+              <wp:posOffset>1610995</wp:posOffset>
+            </wp:positionH>
+            <wp:positionV relativeFrom="paragraph">
+              <wp:posOffset>0</wp:posOffset>
+            </wp:positionV>
+            <wp:extent cx="2527300" cy="3576955"/>
+            <wp:effectExtent l="0" t="0" r="6350" b="4445"/>
+            <wp:wrapThrough wrapText="bothSides">
+              <wp:wrapPolygon edited="0">
+                <wp:start x="0" y="0"/>
+                <wp:lineTo x="0" y="21512"/>
+                <wp:lineTo x="21491" y="21512"/>
+                <wp:lineTo x="21491" y="0"/>
+                <wp:lineTo x="0" y="0"/>
+              </wp:wrapPolygon>
+            </wp:wrapThrough>
+            <wp:docPr id="4" name="Imagen 4" descr="C:\Users\User\Pictures\Screenshots\Capture1.PNG"/>
+            <wp:cNvGraphicFramePr>
+              <a:graphicFrameLocks xmlns:a="http://schemas.openxmlformats.org/drawingml/2006/main" noChangeAspect="1"/>
+            </wp:cNvGraphicFramePr>
+            <a:graphic xmlns:a="http://schemas.openxmlformats.org/drawingml/2006/main">
+              <a:graphicData uri="http://schemas.openxmlformats.org/drawingml/2006/picture">
+                <pic:pic xmlns:pic="http://schemas.openxmlformats.org/drawingml/2006/picture">
+                  <pic:nvPicPr>
+                    <pic:cNvPr id="0" name="Picture 2" descr="C:\Users\User\Pictures\Screenshots\Capture1.PNG"/>
+                    <pic:cNvPicPr>
+                      <a:picLocks noChangeAspect="1" noChangeArrowheads="1"/>
+                    </pic:cNvPicPr>
+                  </pic:nvPicPr>
+                  <pic:blipFill>
+                    <a:blip r:embed="rId8">
+                      <a:extLst>
+                        <a:ext uri="{28A0092B-C50C-407E-A947-70E740481C1C}">
+                          <a14:useLocalDpi xmlns:a14="http://schemas.microsoft.com/office/drawing/2010/main" val="0"/>
+                        </a:ext>
+                      </a:extLst>
+                    </a:blip>
+                    <a:srcRect/>
+                    <a:stretch>
+                      <a:fillRect/>
+                    </a:stretch>
+                  </pic:blipFill>
+                  <pic:spPr bwMode="auto">
+                    <a:xfrm>
+                      <a:off x="0" y="0"/>
+                      <a:ext cx="2527300" cy="3576955"/>
+                    </a:xfrm>
+                    <a:prstGeom prst="rect">
+                      <a:avLst/>
+                    </a:prstGeom>
+                    <a:noFill/>
+                    <a:ln>
+                      <a:noFill/>
+                    </a:ln>
+                  </pic:spPr>
+                </pic:pic>
+              </a:graphicData>
+            </a:graphic>
+            <wp14:sizeRelH relativeFrom="margin">
+              <wp14:pctWidth>0</wp14:pctWidth>
+            </wp14:sizeRelH>
+            <wp14:sizeRelV relativeFrom="margin">
+              <wp14:pctHeight>0</wp14:pctHeight>
+            </wp14:sizeRelV>
+          </wp:anchor>
+        </w:drawing>
+      </w:r>
+    </w:p>
+    <w:p>
+      <w:pPr>
+        <w:rPr>
+          <w:b/>
+        </w:rPr>
+      </w:pPr>
+    </w:p>
+    <w:p>
+      <w:pPr>
+        <w:rPr>
+          <w:b/>
+        </w:rPr>
+      </w:pPr>
+    </w:p>
+    <w:p>
+      <w:pPr>
+        <w:rPr>
+          <w:b/>
+        </w:rPr>
+      </w:pPr>
+    </w:p>
+    <w:p>
+      <w:pPr>
+        <w:rPr>
+          <w:b/>
+        </w:rPr>
+      </w:pPr>
+    </w:p>
+    <w:p>
+      <w:pPr>
+        <w:rPr>
+          <w:b/>
+        </w:rPr>
+      </w:pPr>
+    </w:p>
+    <w:p>
+      <w:pPr>
+        <w:rPr>
+          <w:b/>
+        </w:rPr>
+      </w:pPr>
+    </w:p>
+    <w:p>
+      <w:pPr>
+        <w:rPr>
+          <w:b/>
+        </w:rPr>
+      </w:pPr>
+    </w:p>
+    <w:p>
+      <w:pPr>
+        <w:rPr>
+          <w:b/>
+        </w:rPr>
+      </w:pPr>
+    </w:p>
+    <w:p>
+      <w:pPr>
+        <w:rPr>
+          <w:b/>
+        </w:rPr>
+      </w:pPr>
+    </w:p>
+    <w:p>
+      <w:pPr>
+        <w:rPr>
+          <w:b/>
+        </w:rPr>
+      </w:pPr>
+    </w:p>
+    <w:p>
+      <w:pPr>
+        <w:rPr>
+          <w:b/>
+        </w:rPr>
+      </w:pPr>
+    </w:p>
+    <w:p>
+      <w:pPr>
+        <w:rPr>
+          <w:b/>
+        </w:rPr>
+      </w:pPr>
+    </w:p>
+    <w:p>
+      <w:pPr>
+        <w:rPr>
+          <w:b/>
+        </w:rPr>
+      </w:pPr>
+      <w:r>
+        <w:rPr>
+          <w:b/>
+        </w:rPr>
         <w:t>EVALUCIÓN Y SELECCIÓN DE LA MEJOR SOLUCIÓN:</w:t>
       </w:r>
     </w:p>
@@ -3522,6 +3819,7 @@
         <w:rPr>
           <w:b/>
         </w:rPr>
+        <w:lastRenderedPageBreak/>
         <w:t>[1]- Mayor o igual a cuadrática</w:t>
       </w:r>
     </w:p>
@@ -3554,6 +3852,7 @@
             <w:pPr>
               <w:rPr>
                 <w:b/>
+                <w:lang w:val="es-CO"/>
               </w:rPr>
             </w:pPr>
           </w:p>
@@ -3606,13 +3905,7 @@
               <w:rPr>
                 <w:b/>
               </w:rPr>
-              <w:t xml:space="preserve"> </w:t>
-            </w:r>
-            <w:r>
-              <w:rPr>
-                <w:b/>
-              </w:rPr>
-              <w:t>2</w:t>
+              <w:t xml:space="preserve"> 2</w:t>
             </w:r>
           </w:p>
         </w:tc>
@@ -3638,13 +3931,7 @@
               <w:rPr>
                 <w:b/>
               </w:rPr>
-              <w:t xml:space="preserve"> </w:t>
-            </w:r>
-            <w:r>
-              <w:rPr>
-                <w:b/>
-              </w:rPr>
-              <w:t>3</w:t>
+              <w:t xml:space="preserve"> 3</w:t>
             </w:r>
           </w:p>
         </w:tc>
@@ -3790,13 +4077,7 @@
               <w:rPr>
                 <w:b/>
               </w:rPr>
-              <w:t xml:space="preserve"> </w:t>
-            </w:r>
-            <w:r>
-              <w:rPr>
-                <w:b/>
-              </w:rPr>
-              <w:t>2</w:t>
+              <w:t xml:space="preserve"> 2</w:t>
             </w:r>
           </w:p>
         </w:tc>
@@ -3896,13 +4177,7 @@
               <w:rPr>
                 <w:b/>
               </w:rPr>
-              <w:t xml:space="preserve"> </w:t>
-            </w:r>
-            <w:r>
-              <w:rPr>
-                <w:b/>
-              </w:rPr>
-              <w:t>3</w:t>
+              <w:t xml:space="preserve"> 3</w:t>
             </w:r>
           </w:p>
         </w:tc>
@@ -4004,13 +4279,26 @@
           <w:b/>
         </w:rPr>
         <w:lastRenderedPageBreak/>
-        <w:t xml:space="preserve">Criterios para </w:t>
-      </w:r>
-      <w:r>
-        <w:rPr>
-          <w:b/>
-        </w:rPr>
-        <w:t>las relaciones entre usuarios</w:t>
+        <w:t>Criterios para las relaciones entre usuarios:</w:t>
+      </w:r>
+    </w:p>
+    <w:p>
+      <w:pPr>
+        <w:rPr>
+          <w:b/>
+        </w:rPr>
+      </w:pPr>
+      <w:r>
+        <w:rPr>
+          <w:b/>
+        </w:rPr>
+        <w:t>Criterio 1 – Eficiencia temporal en</w:t>
+      </w:r>
+      <w:r>
+        <w:rPr>
+          <w:b/>
+        </w:rPr>
+        <w:t xml:space="preserve"> DFS y BFS</w:t>
       </w:r>
       <w:r>
         <w:rPr>
@@ -4029,13 +4317,125 @@
         <w:rPr>
           <w:b/>
         </w:rPr>
-        <w:t>Criterio 1 – Eficiencia temporal en</w:t>
-      </w:r>
-      <w:r>
-        <w:rPr>
-          <w:b/>
-        </w:rPr>
-        <w:t xml:space="preserve"> DFS y BFS</w:t>
+        <w:t>[</w:t>
+      </w:r>
+      <w:r>
+        <w:rPr>
+          <w:b/>
+        </w:rPr>
+        <w:t>5</w:t>
+      </w:r>
+      <w:r>
+        <w:rPr>
+          <w:b/>
+        </w:rPr>
+        <w:t xml:space="preserve">]- </w:t>
+      </w:r>
+      <w:r>
+        <w:rPr>
+          <w:b/>
+        </w:rPr>
+        <w:t>Vértices + Aristas</w:t>
+      </w:r>
+    </w:p>
+    <w:p>
+      <w:pPr>
+        <w:rPr>
+          <w:b/>
+        </w:rPr>
+      </w:pPr>
+      <w:r>
+        <w:rPr>
+          <w:b/>
+        </w:rPr>
+        <w:t>[</w:t>
+      </w:r>
+      <w:r>
+        <w:rPr>
+          <w:b/>
+        </w:rPr>
+        <w:t>3</w:t>
+      </w:r>
+      <w:r>
+        <w:rPr>
+          <w:b/>
+        </w:rPr>
+        <w:t xml:space="preserve">]- </w:t>
+      </w:r>
+      <w:r>
+        <w:rPr>
+          <w:b/>
+        </w:rPr>
+        <w:t>Vértices * Aristas</w:t>
+      </w:r>
+    </w:p>
+    <w:p>
+      <w:pPr>
+        <w:rPr>
+          <w:b/>
+        </w:rPr>
+      </w:pPr>
+      <w:r>
+        <w:rPr>
+          <w:b/>
+        </w:rPr>
+        <w:t>[</w:t>
+      </w:r>
+      <w:r>
+        <w:rPr>
+          <w:b/>
+        </w:rPr>
+        <w:t>1</w:t>
+      </w:r>
+      <w:r>
+        <w:rPr>
+          <w:b/>
+        </w:rPr>
+        <w:t xml:space="preserve">]- </w:t>
+      </w:r>
+      <w:r>
+        <w:rPr>
+          <w:b/>
+        </w:rPr>
+        <w:t>Mayor</w:t>
+      </w:r>
+      <w:r>
+        <w:rPr>
+          <w:b/>
+        </w:rPr>
+        <w:t xml:space="preserve"> </w:t>
+      </w:r>
+      <w:r>
+        <w:rPr>
+          <w:b/>
+        </w:rPr>
+        <w:t>a cuadrática</w:t>
+      </w:r>
+    </w:p>
+    <w:p>
+      <w:pPr>
+        <w:rPr>
+          <w:b/>
+        </w:rPr>
+      </w:pPr>
+    </w:p>
+    <w:p>
+      <w:pPr>
+        <w:rPr>
+          <w:b/>
+        </w:rPr>
+      </w:pPr>
+      <w:r>
+        <w:rPr>
+          <w:b/>
+        </w:rPr>
+        <w:t>Criterio 2 – Eficiencia temporal</w:t>
+      </w:r>
+      <w:r>
+        <w:rPr>
+          <w:b/>
+        </w:rPr>
+        <w:t xml:space="preserve"> para Dijkstra</w:t>
       </w:r>
       <w:r>
         <w:rPr>
@@ -4043,13 +4443,25 @@
         </w:rPr>
         <w:t>:</w:t>
       </w:r>
-    </w:p>
-    <w:p>
-      <w:pPr>
-        <w:rPr>
-          <w:b/>
-        </w:rPr>
-      </w:pPr>
+      <w:r>
+        <w:rPr>
+          <w:b/>
+        </w:rPr>
+        <w:t xml:space="preserve"> </w:t>
+      </w:r>
+    </w:p>
+    <w:p>
+      <w:pPr>
+        <w:rPr>
+          <w:b/>
+        </w:rPr>
+      </w:pPr>
+      <w:r>
+        <w:rPr>
+          <w:b/>
+        </w:rPr>
+        <w:t xml:space="preserve"> </w:t>
+      </w:r>
       <w:r>
         <w:rPr>
           <w:b/>
@@ -4060,19 +4472,181 @@
         <w:rPr>
           <w:b/>
         </w:rPr>
+        <w:t>7</w:t>
+      </w:r>
+      <w:r>
+        <w:rPr>
+          <w:b/>
+        </w:rPr>
+        <w:t>]- Lineal</w:t>
+      </w:r>
+    </w:p>
+    <w:p>
+      <w:pPr>
+        <w:rPr>
+          <w:b/>
+        </w:rPr>
+      </w:pPr>
+      <w:r>
+        <w:rPr>
+          <w:b/>
+        </w:rPr>
+        <w:t>[</w:t>
+      </w:r>
+      <w:r>
+        <w:rPr>
+          <w:b/>
+        </w:rPr>
         <w:t>5</w:t>
       </w:r>
       <w:r>
         <w:rPr>
           <w:b/>
         </w:rPr>
+        <w:t>]- Logarítmica*Lineal</w:t>
+      </w:r>
+    </w:p>
+    <w:p>
+      <w:pPr>
+        <w:rPr>
+          <w:b/>
+        </w:rPr>
+      </w:pPr>
+      <w:r>
+        <w:rPr>
+          <w:b/>
+        </w:rPr>
+        <w:t>[</w:t>
+      </w:r>
+      <w:r>
+        <w:rPr>
+          <w:b/>
+        </w:rPr>
+        <w:t>3</w:t>
+      </w:r>
+      <w:r>
+        <w:rPr>
+          <w:b/>
+        </w:rPr>
         <w:t xml:space="preserve">]- </w:t>
       </w:r>
       <w:r>
         <w:rPr>
           <w:b/>
         </w:rPr>
-        <w:t>Vértices + Aristas</w:t>
+        <w:t>C</w:t>
+      </w:r>
+      <w:r>
+        <w:rPr>
+          <w:b/>
+        </w:rPr>
+        <w:t>uadrática</w:t>
+      </w:r>
+    </w:p>
+    <w:p>
+      <w:pPr>
+        <w:rPr>
+          <w:b/>
+        </w:rPr>
+      </w:pPr>
+      <w:r>
+        <w:rPr>
+          <w:b/>
+        </w:rPr>
+        <w:t xml:space="preserve">[1]- </w:t>
+      </w:r>
+      <w:r>
+        <w:rPr>
+          <w:b/>
+        </w:rPr>
+        <w:t>Mayor</w:t>
+      </w:r>
+      <w:r>
+        <w:rPr>
+          <w:b/>
+        </w:rPr>
+        <w:t xml:space="preserve"> </w:t>
+      </w:r>
+      <w:r>
+        <w:rPr>
+          <w:b/>
+        </w:rPr>
+        <w:t>a cuadrática</w:t>
+      </w:r>
+    </w:p>
+    <w:p>
+      <w:pPr>
+        <w:rPr>
+          <w:b/>
+        </w:rPr>
+      </w:pPr>
+    </w:p>
+    <w:p>
+      <w:pPr>
+        <w:rPr>
+          <w:b/>
+        </w:rPr>
+      </w:pPr>
+      <w:r>
+        <w:rPr>
+          <w:b/>
+        </w:rPr>
+        <w:t xml:space="preserve">Criterio </w:t>
+      </w:r>
+      <w:r>
+        <w:rPr>
+          <w:b/>
+        </w:rPr>
+        <w:t>3</w:t>
+      </w:r>
+      <w:r>
+        <w:rPr>
+          <w:b/>
+        </w:rPr>
+        <w:t xml:space="preserve"> – Eficiencia temporal</w:t>
+      </w:r>
+      <w:r>
+        <w:rPr>
+          <w:b/>
+        </w:rPr>
+        <w:t xml:space="preserve"> para Prim</w:t>
+      </w:r>
+      <w:r>
+        <w:rPr>
+          <w:b/>
+        </w:rPr>
+        <w:t>:</w:t>
+      </w:r>
+      <w:r>
+        <w:rPr>
+          <w:b/>
+        </w:rPr>
+        <w:t xml:space="preserve"> </w:t>
+      </w:r>
+    </w:p>
+    <w:p>
+      <w:pPr>
+        <w:rPr>
+          <w:b/>
+        </w:rPr>
+      </w:pPr>
+      <w:r>
+        <w:rPr>
+          <w:b/>
+        </w:rPr>
+        <w:t xml:space="preserve"> [</w:t>
+      </w:r>
+      <w:r>
+        <w:rPr>
+          <w:b/>
+        </w:rPr>
+        <w:t>7</w:t>
+      </w:r>
+      <w:r>
+        <w:rPr>
+          <w:b/>
+        </w:rPr>
+        <w:t>]- Lineal</w:t>
       </w:r>
     </w:p>
     <w:p>
@@ -4091,6 +4665,31 @@
         <w:rPr>
           <w:b/>
         </w:rPr>
+        <w:t>5</w:t>
+      </w:r>
+      <w:r>
+        <w:rPr>
+          <w:b/>
+        </w:rPr>
+        <w:t>]- Logarítmica*Lineal</w:t>
+      </w:r>
+    </w:p>
+    <w:p>
+      <w:pPr>
+        <w:rPr>
+          <w:b/>
+        </w:rPr>
+      </w:pPr>
+      <w:r>
+        <w:rPr>
+          <w:b/>
+        </w:rPr>
+        <w:t>[</w:t>
+      </w:r>
+      <w:r>
+        <w:rPr>
+          <w:b/>
+        </w:rPr>
         <w:t>3</w:t>
       </w:r>
       <w:r>
@@ -4103,7 +4702,76 @@
         <w:rPr>
           <w:b/>
         </w:rPr>
-        <w:t>Vértices * Aristas</w:t>
+        <w:t>C</w:t>
+      </w:r>
+      <w:r>
+        <w:rPr>
+          <w:b/>
+        </w:rPr>
+        <w:t>uadrática</w:t>
+      </w:r>
+    </w:p>
+    <w:p>
+      <w:pPr>
+        <w:rPr>
+          <w:b/>
+        </w:rPr>
+      </w:pPr>
+      <w:r>
+        <w:rPr>
+          <w:b/>
+        </w:rPr>
+        <w:t xml:space="preserve">[1]- </w:t>
+      </w:r>
+      <w:r>
+        <w:rPr>
+          <w:b/>
+        </w:rPr>
+        <w:t>Mayor</w:t>
+      </w:r>
+      <w:r>
+        <w:rPr>
+          <w:b/>
+        </w:rPr>
+        <w:t xml:space="preserve"> </w:t>
+      </w:r>
+      <w:r>
+        <w:rPr>
+          <w:b/>
+        </w:rPr>
+        <w:t>a cuadrática</w:t>
+      </w:r>
+    </w:p>
+    <w:p>
+      <w:pPr>
+        <w:rPr>
+          <w:b/>
+        </w:rPr>
+      </w:pPr>
+    </w:p>
+    <w:p>
+      <w:pPr>
+        <w:rPr>
+          <w:b/>
+        </w:rPr>
+      </w:pPr>
+      <w:r>
+        <w:rPr>
+          <w:b/>
+        </w:rPr>
+        <w:t xml:space="preserve">Criterio </w:t>
+      </w:r>
+      <w:r>
+        <w:rPr>
+          <w:b/>
+        </w:rPr>
+        <w:t>4</w:t>
+      </w:r>
+      <w:r>
+        <w:rPr>
+          <w:b/>
+        </w:rPr>
+        <w:t xml:space="preserve"> – Eficiencia espacial:</w:t>
       </w:r>
     </w:p>
     <w:p>
@@ -4122,102 +4790,38 @@
         <w:rPr>
           <w:b/>
         </w:rPr>
-        <w:t>1</w:t>
-      </w:r>
-      <w:r>
-        <w:rPr>
-          <w:b/>
-        </w:rPr>
-        <w:t xml:space="preserve">]- </w:t>
-      </w:r>
-      <w:r>
-        <w:rPr>
-          <w:b/>
-        </w:rPr>
-        <w:t>Mayor</w:t>
-      </w:r>
-      <w:r>
-        <w:rPr>
-          <w:b/>
-        </w:rPr>
-        <w:t xml:space="preserve"> </w:t>
-      </w:r>
-      <w:r>
-        <w:rPr>
-          <w:b/>
-        </w:rPr>
-        <w:t>a cuadrática</w:t>
-      </w:r>
-    </w:p>
-    <w:p>
-      <w:pPr>
-        <w:rPr>
-          <w:b/>
-        </w:rPr>
-      </w:pPr>
-    </w:p>
-    <w:p>
-      <w:pPr>
-        <w:rPr>
-          <w:b/>
-        </w:rPr>
-      </w:pPr>
-      <w:r>
-        <w:rPr>
-          <w:b/>
-        </w:rPr>
-        <w:t>Criterio 2 – Eficiencia temporal</w:t>
-      </w:r>
-      <w:r>
-        <w:rPr>
-          <w:b/>
-        </w:rPr>
-        <w:t xml:space="preserve"> para Dijkstra</w:t>
-      </w:r>
-      <w:r>
-        <w:rPr>
-          <w:b/>
-        </w:rPr>
-        <w:t>:</w:t>
-      </w:r>
-      <w:r>
-        <w:rPr>
-          <w:b/>
-        </w:rPr>
-        <w:t xml:space="preserve"> </w:t>
-      </w:r>
-    </w:p>
-    <w:p>
-      <w:pPr>
-        <w:rPr>
-          <w:b/>
-        </w:rPr>
-      </w:pPr>
-      <w:proofErr w:type="gramStart"/>
-      <w:r>
-        <w:rPr>
-          <w:b/>
-        </w:rPr>
-        <w:t xml:space="preserve"> </w:t>
-      </w:r>
+        <w:t>7</w:t>
+      </w:r>
+      <w:r>
+        <w:rPr>
+          <w:b/>
+        </w:rPr>
+        <w:t>]- Lineal, solo guardando elementos necesarios</w:t>
+      </w:r>
+    </w:p>
+    <w:p>
+      <w:pPr>
+        <w:rPr>
+          <w:b/>
+        </w:rPr>
+      </w:pPr>
       <w:r>
         <w:rPr>
           <w:b/>
         </w:rPr>
         <w:t>[</w:t>
       </w:r>
-      <w:proofErr w:type="gramEnd"/>
-      <w:r>
-        <w:rPr>
-          <w:b/>
-        </w:rPr>
-        <w:t>7</w:t>
-      </w:r>
-      <w:r>
-        <w:rPr>
-          <w:b/>
-        </w:rPr>
-        <w:t>]- Lineal</w:t>
+      <w:r>
+        <w:rPr>
+          <w:b/>
+        </w:rPr>
+        <w:t>5</w:t>
+      </w:r>
+      <w:r>
+        <w:rPr>
+          <w:b/>
+        </w:rPr>
+        <w:t>]-Lineal, guardando espacios extra</w:t>
       </w:r>
     </w:p>
     <w:p>
@@ -4236,44 +4840,19 @@
         <w:rPr>
           <w:b/>
         </w:rPr>
-        <w:t>5</w:t>
-      </w:r>
-      <w:r>
-        <w:rPr>
-          <w:b/>
-        </w:rPr>
-        <w:t>]- Logarítmica*Lineal</w:t>
-      </w:r>
-    </w:p>
-    <w:p>
-      <w:pPr>
-        <w:rPr>
-          <w:b/>
-        </w:rPr>
-      </w:pPr>
-      <w:r>
-        <w:rPr>
-          <w:b/>
-        </w:rPr>
-        <w:t>[</w:t>
-      </w:r>
-      <w:r>
-        <w:rPr>
-          <w:b/>
-        </w:rPr>
         <w:t>3</w:t>
       </w:r>
       <w:r>
         <w:rPr>
           <w:b/>
         </w:rPr>
-        <w:t xml:space="preserve">]- </w:t>
-      </w:r>
-      <w:r>
-        <w:rPr>
-          <w:b/>
-        </w:rPr>
-        <w:t>C</w:t>
+        <w:t>]-</w:t>
+      </w:r>
+      <w:r>
+        <w:rPr>
+          <w:b/>
+        </w:rPr>
+        <w:t xml:space="preserve"> C</w:t>
       </w:r>
       <w:r>
         <w:rPr>
@@ -4292,349 +4871,13 @@
         <w:rPr>
           <w:b/>
         </w:rPr>
-        <w:t>[1]</w:t>
-      </w:r>
-      <w:r>
-        <w:rPr>
-          <w:b/>
-        </w:rPr>
-        <w:t xml:space="preserve">- </w:t>
-      </w:r>
-      <w:r>
-        <w:rPr>
-          <w:b/>
-        </w:rPr>
-        <w:t>Mayor</w:t>
-      </w:r>
-      <w:r>
-        <w:rPr>
-          <w:b/>
-        </w:rPr>
-        <w:t xml:space="preserve"> </w:t>
-      </w:r>
-      <w:r>
-        <w:rPr>
-          <w:b/>
-        </w:rPr>
-        <w:t>a cuadrática</w:t>
-      </w:r>
-    </w:p>
-    <w:p>
-      <w:pPr>
-        <w:rPr>
-          <w:b/>
-        </w:rPr>
-      </w:pPr>
-    </w:p>
-    <w:p>
-      <w:pPr>
-        <w:rPr>
-          <w:b/>
-        </w:rPr>
-      </w:pPr>
-      <w:r>
-        <w:rPr>
-          <w:b/>
-        </w:rPr>
-        <w:t xml:space="preserve">Criterio </w:t>
-      </w:r>
-      <w:r>
-        <w:rPr>
-          <w:b/>
-        </w:rPr>
-        <w:t>3</w:t>
-      </w:r>
-      <w:r>
-        <w:rPr>
-          <w:b/>
-        </w:rPr>
-        <w:t xml:space="preserve"> – Eficiencia temporal</w:t>
-      </w:r>
-      <w:r>
-        <w:rPr>
-          <w:b/>
-        </w:rPr>
-        <w:t xml:space="preserve"> para </w:t>
-      </w:r>
-      <w:r>
-        <w:rPr>
-          <w:b/>
-        </w:rPr>
-        <w:t>Prim</w:t>
-      </w:r>
-      <w:r>
-        <w:rPr>
-          <w:b/>
-        </w:rPr>
-        <w:t>:</w:t>
-      </w:r>
-      <w:r>
-        <w:rPr>
-          <w:b/>
-        </w:rPr>
-        <w:t xml:space="preserve"> </w:t>
-      </w:r>
-    </w:p>
-    <w:p>
-      <w:pPr>
-        <w:rPr>
-          <w:b/>
-        </w:rPr>
-      </w:pPr>
-      <w:r>
-        <w:rPr>
-          <w:b/>
-        </w:rPr>
-        <w:t xml:space="preserve"> [</w:t>
-      </w:r>
-      <w:r>
-        <w:rPr>
-          <w:b/>
-        </w:rPr>
-        <w:t>7</w:t>
-      </w:r>
-      <w:r>
-        <w:rPr>
-          <w:b/>
-        </w:rPr>
-        <w:t>]- Lineal</w:t>
-      </w:r>
-    </w:p>
-    <w:p>
-      <w:pPr>
-        <w:rPr>
-          <w:b/>
-        </w:rPr>
-      </w:pPr>
-      <w:r>
-        <w:rPr>
-          <w:b/>
-        </w:rPr>
-        <w:t>[</w:t>
-      </w:r>
-      <w:r>
-        <w:rPr>
-          <w:b/>
-        </w:rPr>
-        <w:t>5</w:t>
-      </w:r>
-      <w:r>
-        <w:rPr>
-          <w:b/>
-        </w:rPr>
-        <w:t>]- Logarítmica*Lineal</w:t>
-      </w:r>
-    </w:p>
-    <w:p>
-      <w:pPr>
-        <w:rPr>
-          <w:b/>
-        </w:rPr>
-      </w:pPr>
-      <w:r>
-        <w:rPr>
-          <w:b/>
-        </w:rPr>
-        <w:t>[</w:t>
-      </w:r>
-      <w:r>
-        <w:rPr>
-          <w:b/>
-        </w:rPr>
-        <w:t>3</w:t>
-      </w:r>
-      <w:r>
-        <w:rPr>
-          <w:b/>
-        </w:rPr>
-        <w:t xml:space="preserve">]- </w:t>
-      </w:r>
-      <w:r>
-        <w:rPr>
-          <w:b/>
-        </w:rPr>
-        <w:t>C</w:t>
-      </w:r>
-      <w:r>
-        <w:rPr>
-          <w:b/>
-        </w:rPr>
-        <w:t>uadrática</w:t>
-      </w:r>
-    </w:p>
-    <w:p>
-      <w:pPr>
-        <w:rPr>
-          <w:b/>
-        </w:rPr>
-      </w:pPr>
-      <w:r>
-        <w:rPr>
-          <w:b/>
-        </w:rPr>
-        <w:t xml:space="preserve">[1]- </w:t>
-      </w:r>
-      <w:r>
-        <w:rPr>
-          <w:b/>
-        </w:rPr>
-        <w:t>Mayor</w:t>
-      </w:r>
-      <w:r>
-        <w:rPr>
-          <w:b/>
-        </w:rPr>
-        <w:t xml:space="preserve"> </w:t>
-      </w:r>
-      <w:r>
-        <w:rPr>
-          <w:b/>
-        </w:rPr>
-        <w:t>a cuadrática</w:t>
-      </w:r>
-    </w:p>
-    <w:p>
-      <w:pPr>
-        <w:rPr>
-          <w:b/>
-        </w:rPr>
-      </w:pPr>
-    </w:p>
-    <w:p>
-      <w:pPr>
-        <w:rPr>
-          <w:b/>
-        </w:rPr>
-      </w:pPr>
-      <w:r>
-        <w:rPr>
-          <w:b/>
-        </w:rPr>
-        <w:t xml:space="preserve">Criterio </w:t>
-      </w:r>
-      <w:r>
-        <w:rPr>
-          <w:b/>
-        </w:rPr>
-        <w:t>4</w:t>
-      </w:r>
-      <w:r>
-        <w:rPr>
-          <w:b/>
-        </w:rPr>
-        <w:t xml:space="preserve"> – Eficiencia espacial:</w:t>
-      </w:r>
-    </w:p>
-    <w:p>
-      <w:pPr>
-        <w:rPr>
-          <w:b/>
-        </w:rPr>
-      </w:pPr>
-      <w:r>
-        <w:rPr>
-          <w:b/>
-        </w:rPr>
-        <w:t>[</w:t>
-      </w:r>
-      <w:r>
-        <w:rPr>
-          <w:b/>
-        </w:rPr>
-        <w:t>7</w:t>
-      </w:r>
-      <w:r>
-        <w:rPr>
-          <w:b/>
-        </w:rPr>
-        <w:t>]- Lineal, solo guardando elementos necesarios</w:t>
-      </w:r>
-    </w:p>
-    <w:p>
-      <w:pPr>
-        <w:rPr>
-          <w:b/>
-        </w:rPr>
-      </w:pPr>
-      <w:r>
-        <w:rPr>
-          <w:b/>
-        </w:rPr>
-        <w:t>[</w:t>
-      </w:r>
-      <w:r>
-        <w:rPr>
-          <w:b/>
-        </w:rPr>
-        <w:t>5</w:t>
-      </w:r>
-      <w:r>
-        <w:rPr>
-          <w:b/>
-        </w:rPr>
-        <w:t>]-Lineal, guardando espacios extra</w:t>
-      </w:r>
-    </w:p>
-    <w:p>
-      <w:pPr>
-        <w:rPr>
-          <w:b/>
-        </w:rPr>
-      </w:pPr>
-      <w:r>
-        <w:rPr>
-          <w:b/>
-        </w:rPr>
-        <w:t>[</w:t>
-      </w:r>
-      <w:r>
-        <w:rPr>
-          <w:b/>
-        </w:rPr>
-        <w:t>3</w:t>
-      </w:r>
-      <w:r>
-        <w:rPr>
-          <w:b/>
-        </w:rPr>
-        <w:t>]-</w:t>
-      </w:r>
-      <w:r>
-        <w:rPr>
-          <w:b/>
-        </w:rPr>
-        <w:t xml:space="preserve"> C</w:t>
-      </w:r>
-      <w:r>
-        <w:rPr>
-          <w:b/>
-        </w:rPr>
-        <w:t>uadrática</w:t>
-      </w:r>
-    </w:p>
-    <w:p>
-      <w:pPr>
-        <w:rPr>
-          <w:b/>
-        </w:rPr>
-      </w:pPr>
-      <w:r>
-        <w:rPr>
-          <w:b/>
-        </w:rPr>
         <w:t>[1]-</w:t>
       </w:r>
       <w:r>
         <w:rPr>
           <w:b/>
         </w:rPr>
-        <w:t xml:space="preserve"> </w:t>
-      </w:r>
-      <w:r>
-        <w:rPr>
-          <w:b/>
-        </w:rPr>
-        <w:t>Mayor a cuadrática</w:t>
+        <w:t xml:space="preserve"> Mayor a cuadrática</w:t>
       </w:r>
     </w:p>
     <w:p>
@@ -4876,7 +5119,6 @@
               </w:rPr>
             </w:pPr>
             <w:proofErr w:type="spellStart"/>
-            <w:proofErr w:type="gramStart"/>
             <w:r>
               <w:rPr>
                 <w:b/>
@@ -4890,7 +5132,6 @@
               </w:rPr>
               <w:t xml:space="preserve">  5</w:t>
             </w:r>
-            <w:proofErr w:type="gramEnd"/>
           </w:p>
         </w:tc>
         <w:tc>
@@ -5207,22 +5448,8 @@
               <w:rPr>
                 <w:b/>
               </w:rPr>
-              <w:t xml:space="preserve"> </w:t>
-            </w:r>
-            <w:proofErr w:type="gramStart"/>
-            <w:r>
-              <w:rPr>
-                <w:b/>
-              </w:rPr>
-              <w:t>3</w:t>
-            </w:r>
-            <w:r>
-              <w:rPr>
-                <w:b/>
-              </w:rPr>
-              <w:t>.A</w:t>
-            </w:r>
-            <w:proofErr w:type="gramEnd"/>
+              <w:t xml:space="preserve"> 3.A</w:t>
+            </w:r>
           </w:p>
         </w:tc>
         <w:tc>
@@ -5357,22 +5584,8 @@
               <w:rPr>
                 <w:b/>
               </w:rPr>
-              <w:t xml:space="preserve"> </w:t>
-            </w:r>
-            <w:proofErr w:type="gramStart"/>
-            <w:r>
-              <w:rPr>
-                <w:b/>
-              </w:rPr>
-              <w:t>3.</w:t>
-            </w:r>
-            <w:r>
-              <w:rPr>
-                <w:b/>
-              </w:rPr>
-              <w:t>B</w:t>
-            </w:r>
-            <w:proofErr w:type="gramEnd"/>
+              <w:t xml:space="preserve"> 3.B</w:t>
+            </w:r>
           </w:p>
         </w:tc>
         <w:tc>
@@ -5497,8 +5710,6 @@
         </w:rPr>
         <w:br w:type="page"/>
       </w:r>
-      <w:bookmarkStart w:id="0" w:name="_GoBack"/>
-      <w:bookmarkEnd w:id="0"/>
     </w:p>
     <w:p>
       <w:pPr>
@@ -5598,7 +5809,7 @@
       </w:r>
     </w:p>
     <w:p>
-      <w:hyperlink r:id="rId6" w:history="1">
+      <w:hyperlink r:id="rId9" w:history="1">
         <w:r>
           <w:rPr>
             <w:rStyle w:val="Hipervnculo"/>
@@ -5608,7 +5819,7 @@
       </w:hyperlink>
     </w:p>
     <w:p>
-      <w:hyperlink r:id="rId7" w:history="1">
+      <w:hyperlink r:id="rId10" w:history="1">
         <w:r>
           <w:rPr>
             <w:rStyle w:val="Hipervnculo"/>
@@ -5618,7 +5829,7 @@
       </w:hyperlink>
     </w:p>
     <w:p>
-      <w:hyperlink r:id="rId8" w:history="1">
+      <w:hyperlink r:id="rId11" w:history="1">
         <w:r>
           <w:rPr>
             <w:rStyle w:val="Hipervnculo"/>
@@ -5628,7 +5839,7 @@
       </w:hyperlink>
     </w:p>
     <w:p>
-      <w:hyperlink r:id="rId9" w:history="1">
+      <w:hyperlink r:id="rId12" w:history="1">
         <w:r>
           <w:rPr>
             <w:rStyle w:val="Hipervnculo"/>
@@ -5655,7 +5866,7 @@
 </file>
 
 <file path=word/numbering.xml><?xml version="1.0" encoding="utf-8"?>
-<w:numbering xmlns:wpc="http://schemas.microsoft.com/office/word/2010/wordprocessingCanvas" xmlns:cx="http://schemas.microsoft.com/office/drawing/2014/chartex" xmlns:cx1="http://schemas.microsoft.com/office/drawing/2015/9/8/chartex" xmlns:cx2="http://schemas.microsoft.com/office/drawing/2015/10/21/chartex" xmlns:cx3="http://schemas.microsoft.com/office/drawing/2016/5/9/chartex" xmlns:cx4="http://schemas.microsoft.com/office/drawing/2016/5/10/chartex" xmlns:cx5="http://schemas.microsoft.com/office/drawing/2016/5/11/chartex" xmlns:cx6="http://schemas.microsoft.com/office/drawing/2016/5/12/chartex" xmlns:cx7="http://schemas.microsoft.com/office/drawing/2016/5/13/chartex" xmlns:cx8="http://schemas.microsoft.com/office/drawing/2016/5/14/chartex" xmlns:mc="http://schemas.openxmlformats.org/markup-compatibility/2006" xmlns:aink="http://schemas.microsoft.com/office/drawing/2016/ink" xmlns:am3d="http://schemas.microsoft.com/office/drawing/2017/model3d" xmlns:o="urn:schemas-microsoft-com:office:office" xmlns:r="http://schemas.openxmlformats.org/officeDocument/2006/relationships" xmlns:m="http://schemas.openxmlformats.org/officeDocument/2006/math" xmlns:v="urn:schemas-microsoft-com:vml" xmlns:wp14="http://schemas.microsoft.com/office/word/2010/wordprocessingDrawing" xmlns:wp="http://schemas.openxmlformats.org/drawingml/2006/wordprocessingDrawing" xmlns:w10="urn:schemas-microsoft-com:office:word" xmlns:w="http://schemas.openxmlformats.org/wordprocessingml/2006/main" xmlns:w14="http://schemas.microsoft.com/office/word/2010/wordml" xmlns:w15="http://schemas.microsoft.com/office/word/2012/wordml" xmlns:w16cid="http://schemas.microsoft.com/office/word/2016/wordml/cid" xmlns:w16se="http://schemas.microsoft.com/office/word/2015/wordml/symex" xmlns:wpg="http://schemas.microsoft.com/office/word/2010/wordprocessingGroup" xmlns:wpi="http://schemas.microsoft.com/office/word/2010/wordprocessingInk" xmlns:wne="http://schemas.microsoft.com/office/word/2006/wordml" xmlns:wps="http://schemas.microsoft.com/office/word/2010/wordprocessingShape" mc:Ignorable="w14 w15 w16se w16cid wp14">
+<w:numbering xmlns:wpc="http://schemas.microsoft.com/office/word/2010/wordprocessingCanvas" xmlns:cx="http://schemas.microsoft.com/office/drawing/2014/chartex" xmlns:mc="http://schemas.openxmlformats.org/markup-compatibility/2006" xmlns:o="urn:schemas-microsoft-com:office:office" xmlns:r="http://schemas.openxmlformats.org/officeDocument/2006/relationships" xmlns:m="http://schemas.openxmlformats.org/officeDocument/2006/math" xmlns:v="urn:schemas-microsoft-com:vml" xmlns:wp14="http://schemas.microsoft.com/office/word/2010/wordprocessingDrawing" xmlns:wp="http://schemas.openxmlformats.org/drawingml/2006/wordprocessingDrawing" xmlns:w10="urn:schemas-microsoft-com:office:word" xmlns:w="http://schemas.openxmlformats.org/wordprocessingml/2006/main" xmlns:w14="http://schemas.microsoft.com/office/word/2010/wordml" xmlns:w15="http://schemas.microsoft.com/office/word/2012/wordml" xmlns:w16se="http://schemas.microsoft.com/office/word/2015/wordml/symex" xmlns:wpg="http://schemas.microsoft.com/office/word/2010/wordprocessingGroup" xmlns:wpi="http://schemas.microsoft.com/office/word/2010/wordprocessingInk" xmlns:wne="http://schemas.microsoft.com/office/word/2006/wordml" xmlns:wps="http://schemas.microsoft.com/office/word/2010/wordprocessingShape" mc:Ignorable="w14 w15 w16se wp14">
   <w:abstractNum w:abstractNumId="0" w15:restartNumberingAfterBreak="0">
     <w:nsid w:val="315972CA"/>
     <w:multiLevelType w:val="hybridMultilevel"/>
@@ -6043,7 +6254,7 @@
 </file>
 
 <file path=word/styles.xml><?xml version="1.0" encoding="utf-8"?>
-<w:styles xmlns:mc="http://schemas.openxmlformats.org/markup-compatibility/2006" xmlns:r="http://schemas.openxmlformats.org/officeDocument/2006/relationships" xmlns:w="http://schemas.openxmlformats.org/wordprocessingml/2006/main" xmlns:w14="http://schemas.microsoft.com/office/word/2010/wordml" xmlns:w15="http://schemas.microsoft.com/office/word/2012/wordml" xmlns:w16cid="http://schemas.microsoft.com/office/word/2016/wordml/cid" xmlns:w16se="http://schemas.microsoft.com/office/word/2015/wordml/symex" mc:Ignorable="w14 w15 w16se w16cid">
+<w:styles xmlns:mc="http://schemas.openxmlformats.org/markup-compatibility/2006" xmlns:r="http://schemas.openxmlformats.org/officeDocument/2006/relationships" xmlns:w="http://schemas.openxmlformats.org/wordprocessingml/2006/main" xmlns:w14="http://schemas.microsoft.com/office/word/2010/wordml" xmlns:w15="http://schemas.microsoft.com/office/word/2012/wordml" xmlns:w16se="http://schemas.microsoft.com/office/word/2015/wordml/symex" mc:Ignorable="w14 w15 w16se">
   <w:docDefaults>
     <w:rPrDefault>
       <w:rPr>
@@ -6059,7 +6270,7 @@
       </w:pPr>
     </w:pPrDefault>
   </w:docDefaults>
-  <w:latentStyles w:defLockedState="0" w:defUIPriority="99" w:defSemiHidden="0" w:defUnhideWhenUsed="0" w:defQFormat="0" w:count="376">
+  <w:latentStyles w:defLockedState="0" w:defUIPriority="99" w:defSemiHidden="0" w:defUnhideWhenUsed="0" w:defQFormat="0" w:count="371">
     <w:lsdException w:name="Normal" w:uiPriority="0" w:qFormat="1"/>
     <w:lsdException w:name="heading 1" w:uiPriority="9" w:qFormat="1"/>
     <w:lsdException w:name="heading 2" w:semiHidden="1" w:uiPriority="9" w:unhideWhenUsed="1" w:qFormat="1"/>
@@ -6431,11 +6642,6 @@
     <w:lsdException w:name="List Table 5 Dark Accent 6" w:uiPriority="50"/>
     <w:lsdException w:name="List Table 6 Colorful Accent 6" w:uiPriority="51"/>
     <w:lsdException w:name="List Table 7 Colorful Accent 6" w:uiPriority="52"/>
-    <w:lsdException w:name="Mention" w:semiHidden="1" w:unhideWhenUsed="1"/>
-    <w:lsdException w:name="Smart Hyperlink" w:semiHidden="1" w:unhideWhenUsed="1"/>
-    <w:lsdException w:name="Hashtag" w:semiHidden="1" w:unhideWhenUsed="1"/>
-    <w:lsdException w:name="Unresolved Mention" w:semiHidden="1" w:unhideWhenUsed="1"/>
-    <w:lsdException w:name="Smart Link" w:semiHidden="1" w:unhideWhenUsed="1"/>
   </w:latentStyles>
   <w:style w:type="paragraph" w:default="1" w:styleId="Normal">
     <w:name w:val="Normal"/>

</xml_diff>